<commit_message>
Update เอกสาร UAT Check List.docx
</commit_message>
<xml_diff>
--- a/UAT/เอกสาร UAT Check List.docx
+++ b/UAT/เอกสาร UAT Check List.docx
@@ -7,7 +7,7 @@
         <w:spacing w:line="240" w:lineRule="auto"/>
         <w:jc w:val="center"/>
         <w:rPr>
-          <w:rFonts w:ascii="TH SarabunPSK" w:hAnsi="TH SarabunPSK" w:cs="TH SarabunPSK" w:hint="cs"/>
+          <w:rFonts w:ascii="TH SarabunPSK" w:hAnsi="TH SarabunPSK" w:cs="TH SarabunPSK"/>
           <w:b/>
           <w:bCs/>
           <w:sz w:val="36"/>
@@ -160,6 +160,7 @@
         <w:tc>
           <w:tcPr>
             <w:tcW w:w="895" w:type="dxa"/>
+            <w:shd w:val="clear" w:color="auto" w:fill="92D050"/>
           </w:tcPr>
           <w:p>
             <w:pPr>
@@ -211,18 +212,33 @@
         <w:tc>
           <w:tcPr>
             <w:tcW w:w="3779" w:type="dxa"/>
-          </w:tcPr>
-          <w:p>
-            <w:pPr>
-              <w:jc w:val="center"/>
-              <w:rPr>
-                <w:rFonts w:ascii="TH Sarabun New" w:hAnsi="TH Sarabun New" w:cs="TH Sarabun New"/>
-                <w:b/>
-                <w:bCs/>
-                <w:sz w:val="32"/>
-                <w:szCs w:val="32"/>
-              </w:rPr>
-            </w:pPr>
+            <w:shd w:val="clear" w:color="auto" w:fill="92D050"/>
+          </w:tcPr>
+          <w:p>
+            <w:pPr>
+              <w:tabs>
+                <w:tab w:val="center" w:pos="1781"/>
+                <w:tab w:val="right" w:pos="3563"/>
+              </w:tabs>
+              <w:rPr>
+                <w:rFonts w:ascii="TH Sarabun New" w:hAnsi="TH Sarabun New" w:cs="TH Sarabun New"/>
+                <w:b/>
+                <w:bCs/>
+                <w:sz w:val="32"/>
+                <w:szCs w:val="32"/>
+              </w:rPr>
+            </w:pPr>
+            <w:r>
+              <w:rPr>
+                <w:rFonts w:ascii="TH Sarabun New" w:hAnsi="TH Sarabun New" w:cs="TH Sarabun New"/>
+                <w:b/>
+                <w:bCs/>
+                <w:sz w:val="32"/>
+                <w:szCs w:val="32"/>
+                <w:cs/>
+              </w:rPr>
+              <w:tab/>
+            </w:r>
             <w:r>
               <w:rPr>
                 <w:rFonts w:ascii="TH Sarabun New" w:hAnsi="TH Sarabun New" w:cs="TH Sarabun New"/>
@@ -234,39 +250,89 @@
               </w:rPr>
               <w:t>ฟังก์ชันการทำงาน</w:t>
             </w:r>
-          </w:p>
-        </w:tc>
-        <w:tc>
-          <w:tcPr>
-            <w:tcW w:w="2338" w:type="dxa"/>
-          </w:tcPr>
-          <w:p>
-            <w:pPr>
-              <w:jc w:val="center"/>
-              <w:rPr>
-                <w:rFonts w:ascii="TH Sarabun New" w:hAnsi="TH Sarabun New" w:cs="TH Sarabun New"/>
-                <w:b/>
-                <w:bCs/>
-                <w:sz w:val="32"/>
-                <w:szCs w:val="32"/>
-              </w:rPr>
-            </w:pPr>
-            <w:r>
-              <w:rPr>
-                <w:rFonts w:ascii="TH Sarabun New" w:hAnsi="TH Sarabun New" w:cs="TH Sarabun New"/>
-                <w:b/>
-                <w:bCs/>
-                <w:sz w:val="32"/>
-                <w:szCs w:val="32"/>
-                <w:cs/>
-              </w:rPr>
-              <w:t>ผลการทดสอบ</w:t>
-            </w:r>
-          </w:p>
-        </w:tc>
-        <w:tc>
-          <w:tcPr>
-            <w:tcW w:w="2338" w:type="dxa"/>
+            <w:r>
+              <w:rPr>
+                <w:rFonts w:ascii="TH Sarabun New" w:hAnsi="TH Sarabun New" w:cs="TH Sarabun New"/>
+                <w:b/>
+                <w:bCs/>
+                <w:sz w:val="32"/>
+                <w:szCs w:val="32"/>
+                <w:cs/>
+              </w:rPr>
+              <w:tab/>
+            </w:r>
+          </w:p>
+        </w:tc>
+        <w:tc>
+          <w:tcPr>
+            <w:tcW w:w="2338" w:type="dxa"/>
+            <w:shd w:val="clear" w:color="auto" w:fill="92D050"/>
+          </w:tcPr>
+          <w:p>
+            <w:pPr>
+              <w:tabs>
+                <w:tab w:val="left" w:pos="240"/>
+                <w:tab w:val="center" w:pos="1061"/>
+              </w:tabs>
+              <w:rPr>
+                <w:rFonts w:ascii="TH Sarabun New" w:hAnsi="TH Sarabun New" w:cs="TH Sarabun New"/>
+                <w:b/>
+                <w:bCs/>
+                <w:sz w:val="32"/>
+                <w:szCs w:val="32"/>
+              </w:rPr>
+            </w:pPr>
+            <w:r>
+              <w:rPr>
+                <w:rFonts w:ascii="TH Sarabun New" w:hAnsi="TH Sarabun New" w:cs="TH Sarabun New"/>
+                <w:b/>
+                <w:bCs/>
+                <w:sz w:val="32"/>
+                <w:szCs w:val="32"/>
+                <w:cs/>
+              </w:rPr>
+              <w:tab/>
+            </w:r>
+            <w:r>
+              <w:rPr>
+                <w:rFonts w:ascii="TH Sarabun New" w:hAnsi="TH Sarabun New" w:cs="TH Sarabun New"/>
+                <w:b/>
+                <w:bCs/>
+                <w:sz w:val="32"/>
+                <w:szCs w:val="32"/>
+                <w:cs/>
+              </w:rPr>
+              <w:tab/>
+            </w:r>
+            <w:r>
+              <w:rPr>
+                <w:rFonts w:ascii="TH Sarabun New" w:hAnsi="TH Sarabun New" w:cs="TH Sarabun New"/>
+                <w:b/>
+                <w:bCs/>
+                <w:sz w:val="32"/>
+                <w:szCs w:val="32"/>
+                <w:cs/>
+              </w:rPr>
+              <w:t>ผลการ</w:t>
+            </w:r>
+            <w:r>
+              <w:rPr>
+                <w:rFonts w:ascii="TH Sarabun New" w:hAnsi="TH Sarabun New" w:cs="TH Sarabun New"/>
+                <w:b/>
+                <w:bCs/>
+                <w:sz w:val="32"/>
+                <w:szCs w:val="32"/>
+                <w:shd w:val="clear" w:color="auto" w:fill="92D050"/>
+                <w:cs/>
+              </w:rPr>
+              <w:t>ทดสอบ</w:t>
+            </w:r>
+          </w:p>
+        </w:tc>
+        <w:tc>
+          <w:tcPr>
+            <w:tcW w:w="2338" w:type="dxa"/>
+            <w:shd w:val="clear" w:color="auto" w:fill="92D050"/>
           </w:tcPr>
           <w:p>
             <w:pPr>
@@ -307,9 +373,13 @@
           <w:tcPr>
             <w:tcW w:w="9350" w:type="dxa"/>
             <w:gridSpan w:val="4"/>
-          </w:tcPr>
-          <w:p>
-            <w:pPr>
+            <w:shd w:val="clear" w:color="auto" w:fill="A8D08D" w:themeFill="accent6" w:themeFillTint="99"/>
+          </w:tcPr>
+          <w:p>
+            <w:pPr>
+              <w:tabs>
+                <w:tab w:val="left" w:pos="1656"/>
+              </w:tabs>
               <w:rPr>
                 <w:rFonts w:ascii="TH Sarabun New" w:hAnsi="TH Sarabun New" w:cs="TH Sarabun New"/>
                 <w:sz w:val="32"/>
@@ -326,6 +396,17 @@
                 <w:cs/>
               </w:rPr>
               <w:t>บริการ</w:t>
+            </w:r>
+            <w:r>
+              <w:rPr>
+                <w:rFonts w:ascii="TH Sarabun New" w:hAnsi="TH Sarabun New" w:cs="TH Sarabun New"/>
+                <w:b/>
+                <w:bCs/>
+                <w:sz w:val="32"/>
+                <w:szCs w:val="32"/>
+                <w:cs/>
+              </w:rPr>
+              <w:tab/>
             </w:r>
           </w:p>
         </w:tc>
@@ -1658,6 +1739,7 @@
           <w:tcPr>
             <w:tcW w:w="9350" w:type="dxa"/>
             <w:gridSpan w:val="4"/>
+            <w:shd w:val="clear" w:color="auto" w:fill="A8D08D" w:themeFill="accent6" w:themeFillTint="99"/>
           </w:tcPr>
           <w:p>
             <w:pPr>
@@ -2046,6 +2128,7 @@
         <w:tc>
           <w:tcPr>
             <w:tcW w:w="895" w:type="dxa"/>
+            <w:shd w:val="clear" w:color="auto" w:fill="92D050"/>
           </w:tcPr>
           <w:p>
             <w:pPr>
@@ -2075,6 +2158,7 @@
         <w:tc>
           <w:tcPr>
             <w:tcW w:w="3779" w:type="dxa"/>
+            <w:shd w:val="clear" w:color="auto" w:fill="92D050"/>
           </w:tcPr>
           <w:p>
             <w:pPr>
@@ -2103,6 +2187,7 @@
         <w:tc>
           <w:tcPr>
             <w:tcW w:w="2338" w:type="dxa"/>
+            <w:shd w:val="clear" w:color="auto" w:fill="92D050"/>
           </w:tcPr>
           <w:p>
             <w:pPr>
@@ -2124,13 +2209,26 @@
                 <w:szCs w:val="32"/>
                 <w:cs/>
               </w:rPr>
-              <w:t>ผลการทดสอบ</w:t>
-            </w:r>
-          </w:p>
-        </w:tc>
-        <w:tc>
-          <w:tcPr>
-            <w:tcW w:w="2338" w:type="dxa"/>
+              <w:t>ผลการ</w:t>
+            </w:r>
+            <w:r>
+              <w:rPr>
+                <w:rFonts w:ascii="TH Sarabun New" w:hAnsi="TH Sarabun New" w:cs="TH Sarabun New"/>
+                <w:b/>
+                <w:bCs/>
+                <w:sz w:val="32"/>
+                <w:szCs w:val="32"/>
+                <w:shd w:val="clear" w:color="auto" w:fill="92D050"/>
+                <w:cs/>
+              </w:rPr>
+              <w:t>ทดสอบ</w:t>
+            </w:r>
+          </w:p>
+        </w:tc>
+        <w:tc>
+          <w:tcPr>
+            <w:tcW w:w="2338" w:type="dxa"/>
+            <w:shd w:val="clear" w:color="auto" w:fill="92D050"/>
           </w:tcPr>
           <w:p>
             <w:pPr>
@@ -2160,8 +2258,19 @@
                 <w:bCs/>
                 <w:sz w:val="32"/>
                 <w:szCs w:val="32"/>
-              </w:rPr>
-              <w:t>Product Oner</w:t>
+                <w:shd w:val="clear" w:color="auto" w:fill="92D050"/>
+              </w:rPr>
+              <w:t>Product</w:t>
+            </w:r>
+            <w:r>
+              <w:rPr>
+                <w:rFonts w:ascii="TH Sarabun New" w:hAnsi="TH Sarabun New" w:cs="TH Sarabun New"/>
+                <w:b/>
+                <w:bCs/>
+                <w:sz w:val="32"/>
+                <w:szCs w:val="32"/>
+              </w:rPr>
+              <w:t xml:space="preserve"> Oner</w:t>
             </w:r>
           </w:p>
         </w:tc>
@@ -2211,7 +2320,6 @@
           </w:tcPr>
           <w:p>
             <w:pPr>
-              <w:jc w:val="center"/>
               <w:rPr>
                 <w:rFonts w:ascii="TH Sarabun New" w:hAnsi="TH Sarabun New" w:cs="TH Sarabun New"/>
                 <w:b/>
@@ -2354,7 +2462,6 @@
           </w:tcPr>
           <w:p>
             <w:pPr>
-              <w:jc w:val="center"/>
               <w:rPr>
                 <w:rFonts w:ascii="TH Sarabun New" w:hAnsi="TH Sarabun New" w:cs="TH Sarabun New"/>
                 <w:b/>
@@ -2497,7 +2604,6 @@
           </w:tcPr>
           <w:p>
             <w:pPr>
-              <w:jc w:val="center"/>
               <w:rPr>
                 <w:rFonts w:ascii="TH Sarabun New" w:hAnsi="TH Sarabun New" w:cs="TH Sarabun New"/>
                 <w:b/>
@@ -2600,6 +2706,7 @@
           <w:tcPr>
             <w:tcW w:w="9350" w:type="dxa"/>
             <w:gridSpan w:val="4"/>
+            <w:shd w:val="clear" w:color="auto" w:fill="A8D08D" w:themeFill="accent6" w:themeFillTint="99"/>
           </w:tcPr>
           <w:p>
             <w:pPr>
@@ -2670,7 +2777,6 @@
           </w:tcPr>
           <w:p>
             <w:pPr>
-              <w:jc w:val="center"/>
               <w:rPr>
                 <w:rFonts w:ascii="TH Sarabun New" w:hAnsi="TH Sarabun New" w:cs="TH Sarabun New"/>
                 <w:sz w:val="32"/>
@@ -2806,7 +2912,6 @@
           </w:tcPr>
           <w:p>
             <w:pPr>
-              <w:jc w:val="center"/>
               <w:rPr>
                 <w:rFonts w:ascii="TH Sarabun New" w:hAnsi="TH Sarabun New" w:cs="TH Sarabun New"/>
                 <w:sz w:val="32"/>
@@ -2942,7 +3047,6 @@
           </w:tcPr>
           <w:p>
             <w:pPr>
-              <w:jc w:val="center"/>
               <w:rPr>
                 <w:rFonts w:ascii="TH Sarabun New" w:hAnsi="TH Sarabun New" w:cs="TH Sarabun New"/>
                 <w:sz w:val="32"/>
@@ -3079,7 +3183,6 @@
           </w:tcPr>
           <w:p>
             <w:pPr>
-              <w:jc w:val="center"/>
               <w:rPr>
                 <w:rFonts w:ascii="TH Sarabun New" w:hAnsi="TH Sarabun New" w:cs="TH Sarabun New"/>
                 <w:b/>
@@ -3222,7 +3325,6 @@
           </w:tcPr>
           <w:p>
             <w:pPr>
-              <w:jc w:val="center"/>
               <w:rPr>
                 <w:rFonts w:ascii="TH Sarabun New" w:hAnsi="TH Sarabun New" w:cs="TH Sarabun New"/>
                 <w:b/>
@@ -3365,7 +3467,6 @@
           </w:tcPr>
           <w:p>
             <w:pPr>
-              <w:jc w:val="center"/>
               <w:rPr>
                 <w:rFonts w:ascii="TH Sarabun New" w:hAnsi="TH Sarabun New" w:cs="TH Sarabun New"/>
                 <w:b/>
@@ -3468,6 +3569,7 @@
           <w:tcPr>
             <w:tcW w:w="9350" w:type="dxa"/>
             <w:gridSpan w:val="4"/>
+            <w:shd w:val="clear" w:color="auto" w:fill="A8D08D" w:themeFill="accent6" w:themeFillTint="99"/>
           </w:tcPr>
           <w:p>
             <w:pPr>
@@ -4121,20 +4223,178 @@
       <w:tr>
         <w:tc>
           <w:tcPr>
+            <w:tcW w:w="895" w:type="dxa"/>
+            <w:shd w:val="clear" w:color="auto" w:fill="92D050"/>
+          </w:tcPr>
+          <w:p>
+            <w:pPr>
+              <w:jc w:val="center"/>
+              <w:rPr>
+                <w:rFonts w:ascii="TH Sarabun New" w:hAnsi="TH Sarabun New" w:cs="TH Sarabun New"/>
+                <w:b/>
+                <w:bCs/>
+                <w:sz w:val="32"/>
+                <w:szCs w:val="32"/>
+                <w:cs/>
+              </w:rPr>
+            </w:pPr>
+            <w:r>
+              <w:rPr>
+                <w:rFonts w:ascii="TH Sarabun New" w:hAnsi="TH Sarabun New" w:cs="TH Sarabun New"/>
+                <w:b/>
+                <w:bCs/>
+                <w:sz w:val="32"/>
+                <w:szCs w:val="32"/>
+                <w:cs/>
+              </w:rPr>
+              <w:t>ลำดับ</w:t>
+            </w:r>
+          </w:p>
+        </w:tc>
+        <w:tc>
+          <w:tcPr>
+            <w:tcW w:w="3779" w:type="dxa"/>
+            <w:shd w:val="clear" w:color="auto" w:fill="92D050"/>
+          </w:tcPr>
+          <w:p>
+            <w:pPr>
+              <w:jc w:val="center"/>
+              <w:rPr>
+                <w:rFonts w:ascii="TH Sarabun New" w:hAnsi="TH Sarabun New" w:cs="TH Sarabun New"/>
+                <w:b/>
+                <w:bCs/>
+                <w:sz w:val="32"/>
+                <w:szCs w:val="32"/>
+              </w:rPr>
+            </w:pPr>
+            <w:r>
+              <w:rPr>
+                <w:rFonts w:ascii="TH Sarabun New" w:hAnsi="TH Sarabun New" w:cs="TH Sarabun New"/>
+                <w:b/>
+                <w:bCs/>
+                <w:sz w:val="32"/>
+                <w:szCs w:val="32"/>
+                <w:cs/>
+              </w:rPr>
+              <w:t>ฟังก์ชันการทำงาน</w:t>
+            </w:r>
+          </w:p>
+        </w:tc>
+        <w:tc>
+          <w:tcPr>
+            <w:tcW w:w="2338" w:type="dxa"/>
+            <w:shd w:val="clear" w:color="auto" w:fill="92D050"/>
+          </w:tcPr>
+          <w:p>
+            <w:pPr>
+              <w:jc w:val="center"/>
+              <w:rPr>
+                <w:rFonts w:ascii="TH Sarabun New" w:hAnsi="TH Sarabun New" w:cs="TH Sarabun New"/>
+                <w:b/>
+                <w:bCs/>
+                <w:sz w:val="32"/>
+                <w:szCs w:val="32"/>
+              </w:rPr>
+            </w:pPr>
+            <w:r>
+              <w:rPr>
+                <w:rFonts w:ascii="TH Sarabun New" w:hAnsi="TH Sarabun New" w:cs="TH Sarabun New"/>
+                <w:b/>
+                <w:bCs/>
+                <w:sz w:val="32"/>
+                <w:szCs w:val="32"/>
+                <w:cs/>
+              </w:rPr>
+              <w:t>ผลการ</w:t>
+            </w:r>
+            <w:r>
+              <w:rPr>
+                <w:rFonts w:ascii="TH Sarabun New" w:hAnsi="TH Sarabun New" w:cs="TH Sarabun New"/>
+                <w:b/>
+                <w:bCs/>
+                <w:sz w:val="32"/>
+                <w:szCs w:val="32"/>
+                <w:shd w:val="clear" w:color="auto" w:fill="92D050"/>
+                <w:cs/>
+              </w:rPr>
+              <w:t>ทดสอบ</w:t>
+            </w:r>
+          </w:p>
+        </w:tc>
+        <w:tc>
+          <w:tcPr>
+            <w:tcW w:w="2338" w:type="dxa"/>
+            <w:shd w:val="clear" w:color="auto" w:fill="92D050"/>
+          </w:tcPr>
+          <w:p>
+            <w:pPr>
+              <w:rPr>
+                <w:rFonts w:ascii="TH Sarabun New" w:hAnsi="TH Sarabun New" w:cs="TH Sarabun New"/>
+                <w:b/>
+                <w:bCs/>
+                <w:sz w:val="32"/>
+                <w:szCs w:val="32"/>
+              </w:rPr>
+            </w:pPr>
+            <w:r>
+              <w:rPr>
+                <w:rFonts w:ascii="TH Sarabun New" w:hAnsi="TH Sarabun New" w:cs="TH Sarabun New"/>
+                <w:b/>
+                <w:bCs/>
+                <w:sz w:val="32"/>
+                <w:szCs w:val="32"/>
+                <w:cs/>
+              </w:rPr>
+              <w:t xml:space="preserve">ลงชื่อ </w:t>
+            </w:r>
+            <w:r>
+              <w:rPr>
+                <w:rFonts w:ascii="TH Sarabun New" w:hAnsi="TH Sarabun New" w:cs="TH Sarabun New"/>
+                <w:b/>
+                <w:bCs/>
+                <w:sz w:val="32"/>
+                <w:szCs w:val="32"/>
+                <w:shd w:val="clear" w:color="auto" w:fill="92D050"/>
+              </w:rPr>
+              <w:t>Product</w:t>
+            </w:r>
+            <w:r>
+              <w:rPr>
+                <w:rFonts w:ascii="TH Sarabun New" w:hAnsi="TH Sarabun New" w:cs="TH Sarabun New"/>
+                <w:b/>
+                <w:bCs/>
+                <w:sz w:val="32"/>
+                <w:szCs w:val="32"/>
+              </w:rPr>
+              <w:t xml:space="preserve"> Oner</w:t>
+            </w:r>
+          </w:p>
+        </w:tc>
+      </w:tr>
+      <w:tr>
+        <w:tc>
+          <w:tcPr>
             <w:tcW w:w="9350" w:type="dxa"/>
             <w:gridSpan w:val="4"/>
-          </w:tcPr>
-          <w:p>
-            <w:pPr>
-              <w:rPr>
-                <w:rFonts w:ascii="TH Sarabun New" w:hAnsi="TH Sarabun New" w:cs="TH Sarabun New"/>
-                <w:sz w:val="32"/>
-                <w:szCs w:val="32"/>
-              </w:rPr>
-            </w:pPr>
-            <w:r>
-              <w:rPr>
-                <w:rFonts w:ascii="TH Sarabun New" w:hAnsi="TH Sarabun New" w:cs="TH Sarabun New"/>
+            <w:shd w:val="clear" w:color="auto" w:fill="A8D08D" w:themeFill="accent6" w:themeFillTint="99"/>
+          </w:tcPr>
+          <w:p>
+            <w:pPr>
+              <w:tabs>
+                <w:tab w:val="left" w:pos="1788"/>
+              </w:tabs>
+              <w:rPr>
+                <w:rFonts w:ascii="TH Sarabun New" w:hAnsi="TH Sarabun New" w:cs="TH Sarabun New" w:hint="cs"/>
+                <w:b/>
+                <w:bCs/>
+                <w:sz w:val="32"/>
+                <w:szCs w:val="32"/>
+                <w:cs/>
+              </w:rPr>
+            </w:pPr>
+            <w:r>
+              <w:rPr>
+                <w:rFonts w:ascii="TH Sarabun New" w:hAnsi="TH Sarabun New" w:cs="TH Sarabun New" w:hint="cs"/>
                 <w:b/>
                 <w:bCs/>
                 <w:sz w:val="32"/>
@@ -4812,6 +5072,7 @@
           <w:tcPr>
             <w:tcW w:w="9350" w:type="dxa"/>
             <w:gridSpan w:val="4"/>
+            <w:shd w:val="clear" w:color="auto" w:fill="A8D08D" w:themeFill="accent6" w:themeFillTint="99"/>
           </w:tcPr>
           <w:p>
             <w:pPr>
@@ -5508,6 +5769,7 @@
           <w:tcPr>
             <w:tcW w:w="9350" w:type="dxa"/>
             <w:gridSpan w:val="4"/>
+            <w:shd w:val="clear" w:color="auto" w:fill="A8D08D" w:themeFill="accent6" w:themeFillTint="99"/>
           </w:tcPr>
           <w:p>
             <w:pPr>
@@ -5880,139 +6142,6 @@
                 <w:cs/>
               </w:rPr>
               <w:t>แก้ไขประเภทรถ</w:t>
-            </w:r>
-          </w:p>
-        </w:tc>
-        <w:tc>
-          <w:tcPr>
-            <w:tcW w:w="2338" w:type="dxa"/>
-          </w:tcPr>
-          <w:p>
-            <w:r>
-              <w:rPr>
-                <w:rFonts w:eastAsia="Calibri"/>
-                <w:cs/>
-              </w:rPr>
-              <w:t></w:t>
-            </w:r>
-            <w:r>
-              <w:rPr>
-                <w:cs/>
-              </w:rPr>
-              <w:t xml:space="preserve"> </w:t>
-            </w:r>
-            <w:r>
-              <w:rPr>
-                <w:rFonts w:hint="cs"/>
-                <w:cs/>
-              </w:rPr>
-              <w:t>ผ่าน</w:t>
-            </w:r>
-          </w:p>
-          <w:p>
-            <w:pPr>
-              <w:rPr>
-                <w:rFonts w:ascii="TH Sarabun New" w:hAnsi="TH Sarabun New" w:cs="TH Sarabun New"/>
-                <w:sz w:val="32"/>
-                <w:szCs w:val="32"/>
-              </w:rPr>
-            </w:pPr>
-            <w:r>
-              <w:rPr>
-                <w:rFonts w:eastAsia="Calibri"/>
-                <w:cs/>
-              </w:rPr>
-              <w:t></w:t>
-            </w:r>
-            <w:r>
-              <w:rPr>
-                <w:cs/>
-              </w:rPr>
-              <w:t xml:space="preserve"> </w:t>
-            </w:r>
-            <w:r>
-              <w:rPr>
-                <w:rFonts w:hint="cs"/>
-                <w:cs/>
-              </w:rPr>
-              <w:t>ไม่ผ่าน</w:t>
-            </w:r>
-          </w:p>
-        </w:tc>
-        <w:tc>
-          <w:tcPr>
-            <w:tcW w:w="2338" w:type="dxa"/>
-          </w:tcPr>
-          <w:p>
-            <w:pPr>
-              <w:rPr>
-                <w:rFonts w:ascii="TH Sarabun New" w:hAnsi="TH Sarabun New" w:cs="TH Sarabun New"/>
-                <w:sz w:val="32"/>
-                <w:szCs w:val="32"/>
-              </w:rPr>
-            </w:pPr>
-          </w:p>
-        </w:tc>
-      </w:tr>
-      <w:tr>
-        <w:tc>
-          <w:tcPr>
-            <w:tcW w:w="895" w:type="dxa"/>
-          </w:tcPr>
-          <w:p>
-            <w:pPr>
-              <w:jc w:val="center"/>
-              <w:rPr>
-                <w:rFonts w:ascii="TH Sarabun New" w:hAnsi="TH Sarabun New" w:cs="TH Sarabun New"/>
-                <w:b/>
-                <w:bCs/>
-                <w:sz w:val="32"/>
-                <w:szCs w:val="32"/>
-              </w:rPr>
-            </w:pPr>
-            <w:r>
-              <w:rPr>
-                <w:rFonts w:ascii="TH Sarabun New" w:hAnsi="TH Sarabun New" w:cs="TH Sarabun New"/>
-                <w:b/>
-                <w:bCs/>
-                <w:sz w:val="32"/>
-                <w:szCs w:val="32"/>
-              </w:rPr>
-              <w:t>39</w:t>
-            </w:r>
-            <w:r>
-              <w:rPr>
-                <w:rFonts w:ascii="TH Sarabun New" w:hAnsi="TH Sarabun New" w:cs="TH Sarabun New"/>
-                <w:b/>
-                <w:bCs/>
-                <w:sz w:val="32"/>
-                <w:szCs w:val="32"/>
-              </w:rPr>
-              <w:t>.</w:t>
-            </w:r>
-          </w:p>
-        </w:tc>
-        <w:tc>
-          <w:tcPr>
-            <w:tcW w:w="3779" w:type="dxa"/>
-          </w:tcPr>
-          <w:p>
-            <w:pPr>
-              <w:rPr>
-                <w:rFonts w:ascii="TH Sarabun New" w:hAnsi="TH Sarabun New" w:cs="TH Sarabun New"/>
-                <w:sz w:val="32"/>
-                <w:szCs w:val="32"/>
-                <w:cs/>
-              </w:rPr>
-            </w:pPr>
-            <w:r>
-              <w:rPr>
-                <w:rFonts w:ascii="TH Sarabun New" w:hAnsi="TH Sarabun New" w:cs="TH Sarabun New"/>
-                <w:sz w:val="32"/>
-                <w:szCs w:val="32"/>
-                <w:cs/>
-              </w:rPr>
-              <w:t>ลบประเภทรถ</w:t>
             </w:r>
           </w:p>
         </w:tc>
@@ -6176,6 +6305,7 @@
         <w:tc>
           <w:tcPr>
             <w:tcW w:w="895" w:type="dxa"/>
+            <w:shd w:val="clear" w:color="auto" w:fill="92D050"/>
           </w:tcPr>
           <w:p>
             <w:pPr>
@@ -6205,6 +6335,7 @@
         <w:tc>
           <w:tcPr>
             <w:tcW w:w="3779" w:type="dxa"/>
+            <w:shd w:val="clear" w:color="auto" w:fill="92D050"/>
           </w:tcPr>
           <w:p>
             <w:pPr>
@@ -6233,6 +6364,7 @@
         <w:tc>
           <w:tcPr>
             <w:tcW w:w="2338" w:type="dxa"/>
+            <w:shd w:val="clear" w:color="auto" w:fill="92D050"/>
           </w:tcPr>
           <w:p>
             <w:pPr>
@@ -6261,6 +6393,7 @@
         <w:tc>
           <w:tcPr>
             <w:tcW w:w="2338" w:type="dxa"/>
+            <w:shd w:val="clear" w:color="auto" w:fill="92D050"/>
           </w:tcPr>
           <w:p>
             <w:pPr>
@@ -6299,8 +6432,151 @@
       <w:tr>
         <w:tc>
           <w:tcPr>
+            <w:tcW w:w="895" w:type="dxa"/>
+          </w:tcPr>
+          <w:p>
+            <w:pPr>
+              <w:jc w:val="center"/>
+              <w:rPr>
+                <w:rFonts w:ascii="TH Sarabun New" w:hAnsi="TH Sarabun New" w:cs="TH Sarabun New"/>
+                <w:b/>
+                <w:bCs/>
+                <w:sz w:val="32"/>
+                <w:szCs w:val="32"/>
+                <w:cs/>
+              </w:rPr>
+            </w:pPr>
+            <w:r>
+              <w:rPr>
+                <w:rFonts w:ascii="TH Sarabun New" w:hAnsi="TH Sarabun New" w:cs="TH Sarabun New"/>
+                <w:b/>
+                <w:bCs/>
+                <w:sz w:val="32"/>
+                <w:szCs w:val="32"/>
+              </w:rPr>
+              <w:t>39</w:t>
+            </w:r>
+            <w:r>
+              <w:rPr>
+                <w:rFonts w:ascii="TH Sarabun New" w:hAnsi="TH Sarabun New" w:cs="TH Sarabun New"/>
+                <w:b/>
+                <w:bCs/>
+                <w:sz w:val="32"/>
+                <w:szCs w:val="32"/>
+              </w:rPr>
+              <w:t>.</w:t>
+            </w:r>
+          </w:p>
+        </w:tc>
+        <w:tc>
+          <w:tcPr>
+            <w:tcW w:w="3779" w:type="dxa"/>
+          </w:tcPr>
+          <w:p>
+            <w:pPr>
+              <w:rPr>
+                <w:rFonts w:ascii="TH Sarabun New" w:hAnsi="TH Sarabun New" w:cs="TH Sarabun New"/>
+                <w:b/>
+                <w:bCs/>
+                <w:sz w:val="32"/>
+                <w:szCs w:val="32"/>
+                <w:cs/>
+              </w:rPr>
+            </w:pPr>
+            <w:r>
+              <w:rPr>
+                <w:rFonts w:ascii="TH Sarabun New" w:hAnsi="TH Sarabun New" w:cs="TH Sarabun New"/>
+                <w:sz w:val="32"/>
+                <w:szCs w:val="32"/>
+                <w:cs/>
+              </w:rPr>
+              <w:t>ลบประเภทรถ</w:t>
+            </w:r>
+          </w:p>
+        </w:tc>
+        <w:tc>
+          <w:tcPr>
+            <w:tcW w:w="2338" w:type="dxa"/>
+          </w:tcPr>
+          <w:p>
+            <w:r>
+              <w:rPr>
+                <w:rFonts w:eastAsia="Calibri"/>
+                <w:cs/>
+              </w:rPr>
+              <w:t></w:t>
+            </w:r>
+            <w:r>
+              <w:rPr>
+                <w:cs/>
+              </w:rPr>
+              <w:t xml:space="preserve"> </w:t>
+            </w:r>
+            <w:r>
+              <w:rPr>
+                <w:rFonts w:hint="cs"/>
+                <w:cs/>
+              </w:rPr>
+              <w:t>ผ่าน</w:t>
+            </w:r>
+          </w:p>
+          <w:p>
+            <w:pPr>
+              <w:rPr>
+                <w:rFonts w:ascii="TH Sarabun New" w:hAnsi="TH Sarabun New" w:cs="TH Sarabun New"/>
+                <w:b/>
+                <w:bCs/>
+                <w:sz w:val="32"/>
+                <w:szCs w:val="32"/>
+                <w:cs/>
+              </w:rPr>
+            </w:pPr>
+            <w:r>
+              <w:rPr>
+                <w:rFonts w:eastAsia="Calibri"/>
+                <w:cs/>
+              </w:rPr>
+              <w:t></w:t>
+            </w:r>
+            <w:r>
+              <w:rPr>
+                <w:cs/>
+              </w:rPr>
+              <w:t xml:space="preserve"> </w:t>
+            </w:r>
+            <w:r>
+              <w:rPr>
+                <w:rFonts w:hint="cs"/>
+                <w:cs/>
+              </w:rPr>
+              <w:t>ไม่ผ่าน</w:t>
+            </w:r>
+          </w:p>
+        </w:tc>
+        <w:tc>
+          <w:tcPr>
+            <w:tcW w:w="2338" w:type="dxa"/>
+          </w:tcPr>
+          <w:p>
+            <w:pPr>
+              <w:rPr>
+                <w:rFonts w:ascii="TH Sarabun New" w:hAnsi="TH Sarabun New" w:cs="TH Sarabun New"/>
+                <w:b/>
+                <w:bCs/>
+                <w:sz w:val="32"/>
+                <w:szCs w:val="32"/>
+                <w:cs/>
+              </w:rPr>
+            </w:pPr>
+          </w:p>
+        </w:tc>
+      </w:tr>
+      <w:tr>
+        <w:tc>
+          <w:tcPr>
             <w:tcW w:w="9350" w:type="dxa"/>
             <w:gridSpan w:val="4"/>
+            <w:shd w:val="clear" w:color="auto" w:fill="A8D08D" w:themeFill="accent6" w:themeFillTint="99"/>
           </w:tcPr>
           <w:p>
             <w:pPr>
@@ -6920,6 +7196,7 @@
           <w:tcPr>
             <w:tcW w:w="9350" w:type="dxa"/>
             <w:gridSpan w:val="4"/>
+            <w:shd w:val="clear" w:color="auto" w:fill="A8D08D" w:themeFill="accent6" w:themeFillTint="99"/>
           </w:tcPr>
           <w:p>
             <w:pPr>
@@ -7487,6 +7764,7 @@
           <w:tcPr>
             <w:tcW w:w="9350" w:type="dxa"/>
             <w:gridSpan w:val="4"/>
+            <w:shd w:val="clear" w:color="auto" w:fill="A8D08D" w:themeFill="accent6" w:themeFillTint="99"/>
           </w:tcPr>
           <w:p>
             <w:pPr>
@@ -8042,17 +8320,19 @@
         </w:tc>
       </w:tr>
     </w:tbl>
-    <w:p/>
-    <w:p/>
-    <w:p/>
+    <w:p>
+      <w:pPr>
+        <w:rPr>
+          <w:rFonts w:hint="cs"/>
+        </w:rPr>
+      </w:pPr>
+    </w:p>
     <w:p>
       <w:pPr>
         <w:spacing w:line="240" w:lineRule="auto"/>
         <w:jc w:val="both"/>
         <w:rPr>
           <w:rFonts w:ascii="TH Sarabun New" w:hAnsi="TH Sarabun New" w:cs="TH Sarabun New"/>
-          <w:b/>
-          <w:bCs/>
           <w:sz w:val="32"/>
           <w:szCs w:val="32"/>
         </w:rPr>
@@ -8132,11 +8412,143 @@
       <w:tr>
         <w:tc>
           <w:tcPr>
+            <w:tcW w:w="895" w:type="dxa"/>
+            <w:shd w:val="clear" w:color="auto" w:fill="92D050"/>
+          </w:tcPr>
+          <w:p>
+            <w:pPr>
+              <w:jc w:val="center"/>
+              <w:rPr>
+                <w:rFonts w:ascii="TH Sarabun New" w:hAnsi="TH Sarabun New" w:cs="TH Sarabun New"/>
+                <w:b/>
+                <w:bCs/>
+                <w:sz w:val="32"/>
+                <w:szCs w:val="32"/>
+                <w:cs/>
+              </w:rPr>
+            </w:pPr>
+            <w:r>
+              <w:rPr>
+                <w:rFonts w:ascii="TH Sarabun New" w:hAnsi="TH Sarabun New" w:cs="TH Sarabun New"/>
+                <w:b/>
+                <w:bCs/>
+                <w:sz w:val="32"/>
+                <w:szCs w:val="32"/>
+                <w:cs/>
+              </w:rPr>
+              <w:t>ลำดับ</w:t>
+            </w:r>
+          </w:p>
+        </w:tc>
+        <w:tc>
+          <w:tcPr>
+            <w:tcW w:w="3779" w:type="dxa"/>
+            <w:shd w:val="clear" w:color="auto" w:fill="92D050"/>
+          </w:tcPr>
+          <w:p>
+            <w:pPr>
+              <w:jc w:val="center"/>
+              <w:rPr>
+                <w:rFonts w:ascii="TH Sarabun New" w:hAnsi="TH Sarabun New" w:cs="TH Sarabun New"/>
+                <w:b/>
+                <w:bCs/>
+                <w:sz w:val="32"/>
+                <w:szCs w:val="32"/>
+              </w:rPr>
+            </w:pPr>
+            <w:r>
+              <w:rPr>
+                <w:rFonts w:ascii="TH Sarabun New" w:hAnsi="TH Sarabun New" w:cs="TH Sarabun New"/>
+                <w:b/>
+                <w:bCs/>
+                <w:sz w:val="32"/>
+                <w:szCs w:val="32"/>
+                <w:cs/>
+              </w:rPr>
+              <w:t>ฟังก์ชันการทำงาน</w:t>
+            </w:r>
+          </w:p>
+        </w:tc>
+        <w:tc>
+          <w:tcPr>
+            <w:tcW w:w="2338" w:type="dxa"/>
+            <w:shd w:val="clear" w:color="auto" w:fill="92D050"/>
+          </w:tcPr>
+          <w:p>
+            <w:pPr>
+              <w:jc w:val="center"/>
+              <w:rPr>
+                <w:rFonts w:ascii="TH Sarabun New" w:hAnsi="TH Sarabun New" w:cs="TH Sarabun New"/>
+                <w:b/>
+                <w:bCs/>
+                <w:sz w:val="32"/>
+                <w:szCs w:val="32"/>
+              </w:rPr>
+            </w:pPr>
+            <w:r>
+              <w:rPr>
+                <w:rFonts w:ascii="TH Sarabun New" w:hAnsi="TH Sarabun New" w:cs="TH Sarabun New"/>
+                <w:b/>
+                <w:bCs/>
+                <w:sz w:val="32"/>
+                <w:szCs w:val="32"/>
+                <w:cs/>
+              </w:rPr>
+              <w:t>ผลการทดสอบ</w:t>
+            </w:r>
+          </w:p>
+        </w:tc>
+        <w:tc>
+          <w:tcPr>
+            <w:tcW w:w="2338" w:type="dxa"/>
+            <w:shd w:val="clear" w:color="auto" w:fill="92D050"/>
+          </w:tcPr>
+          <w:p>
+            <w:pPr>
+              <w:rPr>
+                <w:rFonts w:ascii="TH Sarabun New" w:hAnsi="TH Sarabun New" w:cs="TH Sarabun New"/>
+                <w:b/>
+                <w:bCs/>
+                <w:sz w:val="32"/>
+                <w:szCs w:val="32"/>
+              </w:rPr>
+            </w:pPr>
+            <w:r>
+              <w:rPr>
+                <w:rFonts w:ascii="TH Sarabun New" w:hAnsi="TH Sarabun New" w:cs="TH Sarabun New"/>
+                <w:b/>
+                <w:bCs/>
+                <w:sz w:val="32"/>
+                <w:szCs w:val="32"/>
+                <w:cs/>
+              </w:rPr>
+              <w:t xml:space="preserve">ลงชื่อ </w:t>
+            </w:r>
+            <w:r>
+              <w:rPr>
+                <w:rFonts w:ascii="TH Sarabun New" w:hAnsi="TH Sarabun New" w:cs="TH Sarabun New"/>
+                <w:b/>
+                <w:bCs/>
+                <w:sz w:val="32"/>
+                <w:szCs w:val="32"/>
+              </w:rPr>
+              <w:t>Product Oner</w:t>
+            </w:r>
+          </w:p>
+        </w:tc>
+      </w:tr>
+      <w:tr>
+        <w:tc>
+          <w:tcPr>
             <w:tcW w:w="9350" w:type="dxa"/>
             <w:gridSpan w:val="4"/>
-          </w:tcPr>
-          <w:p>
-            <w:pPr>
+            <w:shd w:val="clear" w:color="auto" w:fill="A8D08D" w:themeFill="accent6" w:themeFillTint="99"/>
+          </w:tcPr>
+          <w:p>
+            <w:pPr>
+              <w:tabs>
+                <w:tab w:val="left" w:pos="1440"/>
+              </w:tabs>
               <w:rPr>
                 <w:rFonts w:ascii="TH Sarabun New" w:hAnsi="TH Sarabun New" w:cs="TH Sarabun New"/>
                 <w:sz w:val="32"/>
@@ -8164,6 +8576,17 @@
                 <w:cs/>
               </w:rPr>
               <w:t>บ</w:t>
+            </w:r>
+            <w:r>
+              <w:rPr>
+                <w:rFonts w:ascii="TH Sarabun New" w:hAnsi="TH Sarabun New" w:cs="TH Sarabun New"/>
+                <w:b/>
+                <w:bCs/>
+                <w:sz w:val="32"/>
+                <w:szCs w:val="32"/>
+                <w:cs/>
+              </w:rPr>
+              <w:tab/>
             </w:r>
           </w:p>
         </w:tc>
@@ -8434,13 +8857,7 @@
         </w:tc>
       </w:tr>
     </w:tbl>
-    <w:p>
-      <w:pPr>
-        <w:rPr>
-          <w:rFonts w:hint="cs"/>
-        </w:rPr>
-      </w:pPr>
-    </w:p>
+    <w:p/>
     <w:p/>
     <w:p/>
     <w:p/>
@@ -8522,41 +8939,9 @@
         <w:tabs>
           <w:tab w:val="left" w:pos="2916"/>
         </w:tabs>
-      </w:pPr>
-    </w:p>
-    <w:p>
-      <w:pPr>
-        <w:tabs>
-          <w:tab w:val="left" w:pos="2916"/>
-        </w:tabs>
-      </w:pPr>
-    </w:p>
-    <w:p>
-      <w:pPr>
-        <w:tabs>
-          <w:tab w:val="left" w:pos="2916"/>
-        </w:tabs>
-      </w:pPr>
-    </w:p>
-    <w:p>
-      <w:pPr>
-        <w:tabs>
-          <w:tab w:val="left" w:pos="2916"/>
-        </w:tabs>
-      </w:pPr>
-    </w:p>
-    <w:p>
-      <w:pPr>
-        <w:tabs>
-          <w:tab w:val="left" w:pos="2916"/>
-        </w:tabs>
-      </w:pPr>
-    </w:p>
-    <w:p>
-      <w:pPr>
-        <w:tabs>
-          <w:tab w:val="left" w:pos="2916"/>
-        </w:tabs>
+        <w:rPr>
+          <w:rFonts w:hint="cs"/>
+        </w:rPr>
       </w:pPr>
     </w:p>
     <w:sectPr>
@@ -9169,7 +9554,7 @@
   <w:style w:type="paragraph" w:default="1" w:styleId="Normal">
     <w:name w:val="Normal"/>
     <w:qFormat/>
-    <w:rsid w:val="002036C3"/>
+    <w:rsid w:val="00640690"/>
   </w:style>
   <w:style w:type="character" w:default="1" w:styleId="DefaultParagraphFont">
     <w:name w:val="Default Paragraph Font"/>

</xml_diff>